<commit_message>
Add LangGraph successfully in the code
</commit_message>
<xml_diff>
--- a/Pipeline.docx
+++ b/Pipeline.docx
@@ -4,8 +4,864 @@
   <w:body>
     <w:p>
       <w:r>
+        <w:drawing>
+          <wp:inline distT="0" distB="0" distL="0" distR="0" wp14:anchorId="4AA79BDB" wp14:editId="40E67AB2">
+            <wp:extent cx="2276793" cy="5677692"/>
+            <wp:effectExtent l="0" t="0" r="9525" b="0"/>
+            <wp:docPr id="1169669260" name="Picture 1" descr="A black background with white text&#10;&#10;AI-generated content may be incorrect."/>
+            <wp:cNvGraphicFramePr>
+              <a:graphicFrameLocks xmlns:a="http://schemas.openxmlformats.org/drawingml/2006/main" noChangeAspect="1"/>
+            </wp:cNvGraphicFramePr>
+            <a:graphic xmlns:a="http://schemas.openxmlformats.org/drawingml/2006/main">
+              <a:graphicData uri="http://schemas.openxmlformats.org/drawingml/2006/picture">
+                <pic:pic xmlns:pic="http://schemas.openxmlformats.org/drawingml/2006/picture">
+                  <pic:nvPicPr>
+                    <pic:cNvPr id="1169669260" name="Picture 1" descr="A black background with white text&#10;&#10;AI-generated content may be incorrect."/>
+                    <pic:cNvPicPr/>
+                  </pic:nvPicPr>
+                  <pic:blipFill>
+                    <a:blip r:embed="rId5"/>
+                    <a:stretch>
+                      <a:fillRect/>
+                    </a:stretch>
+                  </pic:blipFill>
+                  <pic:spPr>
+                    <a:xfrm>
+                      <a:off x="0" y="0"/>
+                      <a:ext cx="2276793" cy="5677692"/>
+                    </a:xfrm>
+                    <a:prstGeom prst="rect">
+                      <a:avLst/>
+                    </a:prstGeom>
+                  </pic:spPr>
+                </pic:pic>
+              </a:graphicData>
+            </a:graphic>
+          </wp:inline>
+        </w:drawing>
+      </w:r>
+    </w:p>
+    <w:p/>
+    <w:p/>
+    <w:p/>
+    <w:p>
+      <w:r>
+        <w:t xml:space="preserve">Let me summarize so you can see how it naturally maps to a </w:t>
+      </w:r>
+      <w:r>
+        <w:rPr>
+          <w:b/>
+          <w:bCs/>
+        </w:rPr>
+        <w:t>LangGraph pipeline</w:t>
+      </w:r>
+      <w:r>
+        <w:t>:</w:t>
+      </w:r>
+    </w:p>
+    <w:p>
+      <w:r>
+        <w:pict w14:anchorId="553BCC7B">
+          <v:rect id="_x0000_i1025" style="width:0;height:1.5pt" o:hralign="center" o:hrstd="t" o:hr="t" fillcolor="#a0a0a0" stroked="f"/>
+        </w:pict>
+      </w:r>
+    </w:p>
+    <w:p>
+      <w:pPr>
+        <w:rPr>
+          <w:b/>
+          <w:bCs/>
+        </w:rPr>
+      </w:pPr>
+      <w:r>
+        <w:rPr>
+          <w:rFonts w:ascii="Segoe UI Emoji" w:hAnsi="Segoe UI Emoji" w:cs="Segoe UI Emoji"/>
+          <w:b/>
+          <w:bCs/>
+        </w:rPr>
+        <w:t>🔄</w:t>
+      </w:r>
+      <w:r>
+        <w:rPr>
+          <w:b/>
+          <w:bCs/>
+        </w:rPr>
+        <w:t xml:space="preserve"> Current Flow in </w:t>
+      </w:r>
+      <w:proofErr w:type="spellStart"/>
+      <w:r>
+        <w:rPr>
+          <w:b/>
+          <w:bCs/>
+        </w:rPr>
+        <w:t>answer_query_with_validation</w:t>
+      </w:r>
+      <w:proofErr w:type="spellEnd"/>
+    </w:p>
+    <w:p>
+      <w:pPr>
+        <w:numPr>
+          <w:ilvl w:val="0"/>
+          <w:numId w:val="7"/>
+        </w:numPr>
+      </w:pPr>
+      <w:r>
+        <w:rPr>
+          <w:b/>
+          <w:bCs/>
+        </w:rPr>
+        <w:t>RAG Retrieval</w:t>
+      </w:r>
+    </w:p>
+    <w:p>
+      <w:pPr>
+        <w:numPr>
+          <w:ilvl w:val="1"/>
+          <w:numId w:val="7"/>
+        </w:numPr>
+      </w:pPr>
+      <w:r>
+        <w:t xml:space="preserve">Uses FAISS/Chroma </w:t>
+      </w:r>
+      <w:proofErr w:type="spellStart"/>
+      <w:r>
+        <w:t>vectorstore</w:t>
+      </w:r>
+      <w:proofErr w:type="spellEnd"/>
+    </w:p>
+    <w:p>
+      <w:pPr>
+        <w:numPr>
+          <w:ilvl w:val="1"/>
+          <w:numId w:val="7"/>
+        </w:numPr>
+      </w:pPr>
+      <w:r>
+        <w:t>Retrieves schema/semantic context from embeddings</w:t>
+      </w:r>
+    </w:p>
+    <w:p>
+      <w:pPr>
+        <w:numPr>
+          <w:ilvl w:val="0"/>
+          <w:numId w:val="7"/>
+        </w:numPr>
+      </w:pPr>
+      <w:r>
+        <w:rPr>
+          <w:b/>
+          <w:bCs/>
+        </w:rPr>
+        <w:lastRenderedPageBreak/>
+        <w:t>KG Context Prep</w:t>
+      </w:r>
+    </w:p>
+    <w:p>
+      <w:pPr>
+        <w:numPr>
+          <w:ilvl w:val="1"/>
+          <w:numId w:val="7"/>
+        </w:numPr>
+      </w:pPr>
+      <w:r>
+        <w:t>Extract table names from KG (</w:t>
+      </w:r>
+      <w:proofErr w:type="spellStart"/>
+      <w:r>
+        <w:t>get_table_names_from_kg</w:t>
+      </w:r>
+      <w:proofErr w:type="spellEnd"/>
+      <w:r>
+        <w:t>)</w:t>
+      </w:r>
+    </w:p>
+    <w:p>
+      <w:pPr>
+        <w:numPr>
+          <w:ilvl w:val="1"/>
+          <w:numId w:val="7"/>
+        </w:numPr>
+      </w:pPr>
+      <w:r>
+        <w:t>Collect relationships (edges between tables)</w:t>
+      </w:r>
+    </w:p>
+    <w:p>
+      <w:pPr>
+        <w:numPr>
+          <w:ilvl w:val="0"/>
+          <w:numId w:val="7"/>
+        </w:numPr>
+      </w:pPr>
+      <w:r>
+        <w:rPr>
+          <w:b/>
+          <w:bCs/>
+        </w:rPr>
+        <w:t>LLM SQL Generation</w:t>
+      </w:r>
+    </w:p>
+    <w:p>
+      <w:pPr>
+        <w:numPr>
+          <w:ilvl w:val="1"/>
+          <w:numId w:val="7"/>
+        </w:numPr>
+      </w:pPr>
+      <w:r>
+        <w:t>Prompt with NL query + schema + joins</w:t>
+      </w:r>
+    </w:p>
+    <w:p>
+      <w:pPr>
+        <w:numPr>
+          <w:ilvl w:val="1"/>
+          <w:numId w:val="7"/>
+        </w:numPr>
+      </w:pPr>
+      <w:r>
+        <w:t>Constrained to SQLite syntax</w:t>
+      </w:r>
+    </w:p>
+    <w:p>
+      <w:pPr>
+        <w:numPr>
+          <w:ilvl w:val="1"/>
+          <w:numId w:val="7"/>
+        </w:numPr>
+      </w:pPr>
+      <w:r>
+        <w:t>No aliases, no mutations (only SELECT)</w:t>
+      </w:r>
+    </w:p>
+    <w:p>
+      <w:pPr>
+        <w:numPr>
+          <w:ilvl w:val="0"/>
+          <w:numId w:val="7"/>
+        </w:numPr>
+      </w:pPr>
+      <w:r>
+        <w:rPr>
+          <w:b/>
+          <w:bCs/>
+        </w:rPr>
+        <w:t>Validation &amp; Retry</w:t>
+      </w:r>
+    </w:p>
+    <w:p>
+      <w:pPr>
+        <w:numPr>
+          <w:ilvl w:val="1"/>
+          <w:numId w:val="7"/>
+        </w:numPr>
+      </w:pPr>
+      <w:r>
+        <w:t xml:space="preserve">Parse via </w:t>
+      </w:r>
+      <w:proofErr w:type="spellStart"/>
+      <w:r>
+        <w:t>sqlglot</w:t>
+      </w:r>
+      <w:proofErr w:type="spellEnd"/>
+      <w:r>
+        <w:t xml:space="preserve"> AST → check syntax</w:t>
+      </w:r>
+    </w:p>
+    <w:p>
+      <w:pPr>
+        <w:numPr>
+          <w:ilvl w:val="1"/>
+          <w:numId w:val="7"/>
+        </w:numPr>
+      </w:pPr>
+      <w:r>
+        <w:t>Validate using KG → catch wrong columns/joins</w:t>
+      </w:r>
+    </w:p>
+    <w:p>
+      <w:pPr>
+        <w:numPr>
+          <w:ilvl w:val="1"/>
+          <w:numId w:val="7"/>
+        </w:numPr>
+      </w:pPr>
+      <w:r>
+        <w:t>If invalid → retry with hints</w:t>
+      </w:r>
+    </w:p>
+    <w:p>
+      <w:pPr>
+        <w:numPr>
+          <w:ilvl w:val="0"/>
+          <w:numId w:val="7"/>
+        </w:numPr>
+      </w:pPr>
+      <w:r>
+        <w:rPr>
+          <w:b/>
+          <w:bCs/>
+        </w:rPr>
+        <w:t>Execution</w:t>
+      </w:r>
+    </w:p>
+    <w:p>
+      <w:pPr>
+        <w:numPr>
+          <w:ilvl w:val="1"/>
+          <w:numId w:val="7"/>
+        </w:numPr>
+      </w:pPr>
+      <w:r>
+        <w:t xml:space="preserve">Run final SQL with </w:t>
+      </w:r>
+      <w:proofErr w:type="spellStart"/>
+      <w:r>
+        <w:t>run_sql_query</w:t>
+      </w:r>
+      <w:proofErr w:type="spellEnd"/>
+    </w:p>
+    <w:p>
+      <w:pPr>
+        <w:numPr>
+          <w:ilvl w:val="1"/>
+          <w:numId w:val="7"/>
+        </w:numPr>
+      </w:pPr>
+      <w:r>
+        <w:t xml:space="preserve">Return </w:t>
+      </w:r>
+      <w:proofErr w:type="spellStart"/>
+      <w:r>
+        <w:t>sql_query</w:t>
+      </w:r>
+      <w:proofErr w:type="spellEnd"/>
+      <w:r>
+        <w:t xml:space="preserve">, </w:t>
+      </w:r>
+      <w:proofErr w:type="spellStart"/>
+      <w:r>
+        <w:t>df</w:t>
+      </w:r>
+      <w:proofErr w:type="spellEnd"/>
+    </w:p>
+    <w:p>
+      <w:r>
+        <w:pict w14:anchorId="72206186">
+          <v:rect id="_x0000_i1026" style="width:0;height:1.5pt" o:hralign="center" o:hrstd="t" o:hr="t" fillcolor="#a0a0a0" stroked="f"/>
+        </w:pict>
+      </w:r>
+    </w:p>
+    <w:p>
+      <w:pPr>
+        <w:rPr>
+          <w:b/>
+          <w:bCs/>
+        </w:rPr>
+      </w:pPr>
+      <w:r>
+        <w:rPr>
+          <w:rFonts w:ascii="Segoe UI Emoji" w:hAnsi="Segoe UI Emoji" w:cs="Segoe UI Emoji"/>
+          <w:b/>
+          <w:bCs/>
+        </w:rPr>
+        <w:t>⚡</w:t>
+      </w:r>
+      <w:r>
+        <w:rPr>
+          <w:b/>
+          <w:bCs/>
+        </w:rPr>
+        <w:t xml:space="preserve"> LangGraph Flow Proposal</w:t>
+      </w:r>
+    </w:p>
+    <w:p>
+      <w:r>
+        <w:t xml:space="preserve">In LangGraph, this translates neatly into </w:t>
+      </w:r>
+      <w:r>
+        <w:rPr>
+          <w:b/>
+          <w:bCs/>
+        </w:rPr>
+        <w:t>nodes</w:t>
+      </w:r>
+      <w:r>
+        <w:t>:</w:t>
+      </w:r>
+    </w:p>
+    <w:p>
+      <w:pPr>
+        <w:numPr>
+          <w:ilvl w:val="0"/>
+          <w:numId w:val="8"/>
+        </w:numPr>
+      </w:pPr>
+      <w:r>
+        <w:rPr>
+          <w:b/>
+          <w:bCs/>
+        </w:rPr>
+        <w:t>Start → Retriever → LLM_SQL → Validator → Executor → End</w:t>
+      </w:r>
+    </w:p>
+    <w:p>
+      <w:pPr>
+        <w:numPr>
+          <w:ilvl w:val="0"/>
+          <w:numId w:val="8"/>
+        </w:numPr>
+      </w:pPr>
+      <w:r>
+        <w:t xml:space="preserve">With a </w:t>
+      </w:r>
+      <w:r>
+        <w:rPr>
+          <w:b/>
+          <w:bCs/>
+        </w:rPr>
+        <w:t>retry loop</w:t>
+      </w:r>
+      <w:r>
+        <w:t xml:space="preserve"> if Validator fails</w:t>
+      </w:r>
+    </w:p>
+    <w:p/>
+    <w:p/>
+    <w:p/>
+    <w:p>
+      <w:r>
+        <w:pict w14:anchorId="5F4A3F86">
+          <v:rect id="_x0000_i1027" style="width:0;height:1.5pt" o:hralign="center" o:hrstd="t" o:hr="t" fillcolor="#a0a0a0" stroked="f"/>
+        </w:pict>
+      </w:r>
+    </w:p>
+    <w:p>
+      <w:pPr>
+        <w:rPr>
+          <w:b/>
+          <w:bCs/>
+        </w:rPr>
+      </w:pPr>
+      <w:r>
+        <w:rPr>
+          <w:rFonts w:ascii="Segoe UI Emoji" w:hAnsi="Segoe UI Emoji" w:cs="Segoe UI Emoji"/>
+          <w:b/>
+          <w:bCs/>
+        </w:rPr>
+        <w:t>📐</w:t>
+      </w:r>
+      <w:r>
+        <w:rPr>
+          <w:b/>
+          <w:bCs/>
+        </w:rPr>
+        <w:t xml:space="preserve"> LangGraph Node Mapping</w:t>
+      </w:r>
+    </w:p>
+    <w:p>
+      <w:pPr>
+        <w:numPr>
+          <w:ilvl w:val="0"/>
+          <w:numId w:val="9"/>
+        </w:numPr>
+      </w:pPr>
+      <w:r>
+        <w:rPr>
+          <w:b/>
+          <w:bCs/>
+        </w:rPr>
+        <w:t>Retriever Node</w:t>
+      </w:r>
+      <w:r>
+        <w:br/>
+        <w:t>Input: NL query</w:t>
+      </w:r>
+      <w:r>
+        <w:br/>
+        <w:t xml:space="preserve">Output: </w:t>
+      </w:r>
+      <w:proofErr w:type="spellStart"/>
+      <w:r>
+        <w:t>semantic_context</w:t>
+      </w:r>
+      <w:proofErr w:type="spellEnd"/>
+    </w:p>
+    <w:p>
+      <w:pPr>
+        <w:numPr>
+          <w:ilvl w:val="0"/>
+          <w:numId w:val="9"/>
+        </w:numPr>
+      </w:pPr>
+      <w:r>
+        <w:rPr>
+          <w:b/>
+          <w:bCs/>
+        </w:rPr>
+        <w:lastRenderedPageBreak/>
+        <w:t>KG Node</w:t>
+      </w:r>
+      <w:r>
+        <w:br/>
+        <w:t>Input: schema graph kg</w:t>
+      </w:r>
+      <w:r>
+        <w:br/>
+        <w:t xml:space="preserve">Output: </w:t>
+      </w:r>
+      <w:proofErr w:type="spellStart"/>
+      <w:r>
+        <w:t>canonical_tables</w:t>
+      </w:r>
+      <w:proofErr w:type="spellEnd"/>
+      <w:r>
+        <w:t xml:space="preserve">, </w:t>
+      </w:r>
+      <w:proofErr w:type="spellStart"/>
+      <w:r>
+        <w:t>rels</w:t>
+      </w:r>
+      <w:proofErr w:type="spellEnd"/>
+    </w:p>
+    <w:p>
+      <w:pPr>
+        <w:numPr>
+          <w:ilvl w:val="0"/>
+          <w:numId w:val="9"/>
+        </w:numPr>
+      </w:pPr>
+      <w:r>
+        <w:rPr>
+          <w:b/>
+          <w:bCs/>
+        </w:rPr>
+        <w:t>LLM_SQL Node</w:t>
+      </w:r>
+      <w:r>
+        <w:br/>
+        <w:t xml:space="preserve">Input: </w:t>
+      </w:r>
+      <w:proofErr w:type="spellStart"/>
+      <w:r>
+        <w:t>nl_query</w:t>
+      </w:r>
+      <w:proofErr w:type="spellEnd"/>
+      <w:r>
+        <w:t xml:space="preserve">, </w:t>
+      </w:r>
+      <w:proofErr w:type="spellStart"/>
+      <w:r>
+        <w:t>semantic_context</w:t>
+      </w:r>
+      <w:proofErr w:type="spellEnd"/>
+      <w:r>
+        <w:t xml:space="preserve">, </w:t>
+      </w:r>
+      <w:proofErr w:type="spellStart"/>
+      <w:r>
+        <w:t>rels</w:t>
+      </w:r>
+      <w:proofErr w:type="spellEnd"/>
+      <w:r>
+        <w:br/>
+        <w:t>Output: raw SQL proposal</w:t>
+      </w:r>
+    </w:p>
+    <w:p>
+      <w:pPr>
+        <w:numPr>
+          <w:ilvl w:val="0"/>
+          <w:numId w:val="9"/>
+        </w:numPr>
+      </w:pPr>
+      <w:r>
+        <w:rPr>
+          <w:b/>
+          <w:bCs/>
+        </w:rPr>
+        <w:t>Validator Node</w:t>
+      </w:r>
+      <w:r>
+        <w:br/>
+        <w:t>Input: SQL</w:t>
+      </w:r>
+      <w:r>
+        <w:br/>
+        <w:t xml:space="preserve">Runs </w:t>
+      </w:r>
+      <w:proofErr w:type="spellStart"/>
+      <w:proofErr w:type="gramStart"/>
+      <w:r>
+        <w:t>sqlglot.parse</w:t>
+      </w:r>
+      <w:proofErr w:type="gramEnd"/>
+      <w:r>
+        <w:t>_one</w:t>
+      </w:r>
+      <w:proofErr w:type="spellEnd"/>
+      <w:r>
+        <w:t xml:space="preserve"> + </w:t>
+      </w:r>
+      <w:proofErr w:type="spellStart"/>
+      <w:r>
+        <w:t>validate_sql_with_kg</w:t>
+      </w:r>
+      <w:proofErr w:type="spellEnd"/>
+      <w:r>
+        <w:br/>
+        <w:t>If invalid → return hints</w:t>
+      </w:r>
+    </w:p>
+    <w:p>
+      <w:pPr>
+        <w:numPr>
+          <w:ilvl w:val="0"/>
+          <w:numId w:val="9"/>
+        </w:numPr>
+      </w:pPr>
+      <w:r>
+        <w:rPr>
+          <w:b/>
+          <w:bCs/>
+        </w:rPr>
+        <w:t>Retry Edge</w:t>
+      </w:r>
+      <w:r>
+        <w:br/>
+        <w:t xml:space="preserve">Back to LLM_SQL with augmented </w:t>
+      </w:r>
+      <w:proofErr w:type="spellStart"/>
+      <w:r>
+        <w:t>user_prompt</w:t>
+      </w:r>
+      <w:proofErr w:type="spellEnd"/>
+    </w:p>
+    <w:p>
+      <w:pPr>
+        <w:numPr>
+          <w:ilvl w:val="0"/>
+          <w:numId w:val="9"/>
+        </w:numPr>
+      </w:pPr>
+      <w:r>
+        <w:rPr>
+          <w:b/>
+          <w:bCs/>
+        </w:rPr>
+        <w:t>Executor Node</w:t>
+      </w:r>
+      <w:r>
+        <w:br/>
+        <w:t>Input: valid SQL</w:t>
+      </w:r>
+      <w:r>
+        <w:br/>
+        <w:t xml:space="preserve">Runs </w:t>
+      </w:r>
+      <w:proofErr w:type="spellStart"/>
+      <w:r>
+        <w:t>run_sql_query</w:t>
+      </w:r>
+      <w:proofErr w:type="spellEnd"/>
+      <w:r>
+        <w:br/>
+        <w:t xml:space="preserve">Output: </w:t>
+      </w:r>
+      <w:proofErr w:type="spellStart"/>
+      <w:r>
+        <w:t>dataframe</w:t>
+      </w:r>
+      <w:proofErr w:type="spellEnd"/>
+    </w:p>
+    <w:p/>
+    <w:p/>
+    <w:p/>
+    <w:p/>
+    <w:p/>
+    <w:p/>
+    <w:p/>
+    <w:p/>
+    <w:p/>
+    <w:p/>
+    <w:p/>
+    <w:p>
+      <w:r>
+        <w:pict w14:anchorId="3E73DC9C">
+          <v:rect id="_x0000_i1028" style="width:0;height:1.5pt" o:hralign="center" o:hrstd="t" o:hr="t" fillcolor="#a0a0a0" stroked="f"/>
+        </w:pict>
+      </w:r>
+    </w:p>
+    <w:p>
+      <w:pPr>
+        <w:rPr>
+          <w:b/>
+          <w:bCs/>
+        </w:rPr>
+      </w:pPr>
+      <w:r>
+        <w:rPr>
+          <w:rFonts w:ascii="Segoe UI Emoji" w:hAnsi="Segoe UI Emoji" w:cs="Segoe UI Emoji"/>
+          <w:b/>
+          <w:bCs/>
+        </w:rPr>
+        <w:t>🔗</w:t>
+      </w:r>
+      <w:r>
+        <w:rPr>
+          <w:b/>
+          <w:bCs/>
+        </w:rPr>
+        <w:t xml:space="preserve"> Control Flow in LangGraph</w:t>
+      </w:r>
+    </w:p>
+    <w:p>
+      <w:r>
+        <w:t>Start</w:t>
+      </w:r>
+    </w:p>
+    <w:p>
+      <w:r>
+        <w:t xml:space="preserve">  │</w:t>
+      </w:r>
+    </w:p>
+    <w:p>
+      <w:r>
+        <w:lastRenderedPageBreak/>
+        <w:t xml:space="preserve">  </w:t>
+      </w:r>
+      <w:r>
+        <w:rPr>
+          <w:rFonts w:ascii="Arial" w:hAnsi="Arial" w:cs="Arial"/>
+        </w:rPr>
+        <w:t>▼</w:t>
+      </w:r>
+    </w:p>
+    <w:p>
+      <w:r>
+        <w:t>Retriever ──</w:t>
+      </w:r>
+      <w:r>
+        <w:rPr>
+          <w:rFonts w:ascii="Arial" w:hAnsi="Arial" w:cs="Arial"/>
+        </w:rPr>
+        <w:t>►</w:t>
+      </w:r>
+      <w:r>
+        <w:t xml:space="preserve"> KG Node</w:t>
+      </w:r>
+    </w:p>
+    <w:p>
+      <w:r>
+        <w:t xml:space="preserve">  │            │</w:t>
+      </w:r>
+    </w:p>
+    <w:p>
+      <w:r>
+        <w:t xml:space="preserve">  </w:t>
+      </w:r>
+      <w:r>
+        <w:rPr>
+          <w:rFonts w:ascii="Arial" w:hAnsi="Arial" w:cs="Arial"/>
+        </w:rPr>
+        <w:t>▼</w:t>
+      </w:r>
+      <w:r>
+        <w:t xml:space="preserve">            </w:t>
+      </w:r>
+      <w:r>
+        <w:rPr>
+          <w:rFonts w:ascii="Arial" w:hAnsi="Arial" w:cs="Arial"/>
+        </w:rPr>
+        <w:t>▼</w:t>
+      </w:r>
+    </w:p>
+    <w:p>
+      <w:r>
+        <w:t xml:space="preserve">      LLM_SQL</w:t>
+      </w:r>
+    </w:p>
+    <w:p>
+      <w:r>
+        <w:t xml:space="preserve">        │</w:t>
+      </w:r>
+    </w:p>
+    <w:p>
+      <w:r>
+        <w:t xml:space="preserve">        </w:t>
+      </w:r>
+      <w:r>
+        <w:rPr>
+          <w:rFonts w:ascii="Arial" w:hAnsi="Arial" w:cs="Arial"/>
+        </w:rPr>
+        <w:t>▼</w:t>
+      </w:r>
+    </w:p>
+    <w:p>
+      <w:r>
+        <w:t xml:space="preserve">   Validator</w:t>
+      </w:r>
+    </w:p>
+    <w:p>
+      <w:r>
+        <w:t xml:space="preserve">   │     │</w:t>
+      </w:r>
+    </w:p>
+    <w:p>
+      <w:r>
+        <w:t xml:space="preserve">   │     └─invalid→ Retry Edge → LLM_SQL</w:t>
+      </w:r>
+    </w:p>
+    <w:p>
+      <w:r>
+        <w:t xml:space="preserve">   </w:t>
+      </w:r>
+      <w:r>
+        <w:rPr>
+          <w:rFonts w:ascii="Arial" w:hAnsi="Arial" w:cs="Arial"/>
+        </w:rPr>
+        <w:t>▼</w:t>
+      </w:r>
+    </w:p>
+    <w:p>
+      <w:r>
+        <w:t xml:space="preserve"> Executor</w:t>
+      </w:r>
+    </w:p>
+    <w:p>
+      <w:r>
+        <w:t xml:space="preserve">  │</w:t>
+      </w:r>
+    </w:p>
+    <w:p>
+      <w:r>
+        <w:t xml:space="preserve">  </w:t>
+      </w:r>
+      <w:r>
+        <w:rPr>
+          <w:rFonts w:ascii="Arial" w:hAnsi="Arial" w:cs="Arial"/>
+        </w:rPr>
+        <w:t>▼</w:t>
+      </w:r>
+    </w:p>
+    <w:p>
+      <w:r>
+        <w:t xml:space="preserve"> End</w:t>
+      </w:r>
+    </w:p>
+    <w:p/>
+    <w:p/>
+    <w:p/>
+    <w:p/>
+    <w:p/>
+    <w:p/>
+    <w:p/>
+    <w:p/>
+    <w:p/>
+    <w:p>
+      <w:r>
         <w:pict w14:anchorId="00D86248">
-          <v:rect id="_x0000_i1067" style="width:0;height:1.5pt" o:hralign="center" o:hrstd="t" o:hr="t" fillcolor="#a0a0a0" stroked="f"/>
+          <v:rect id="_x0000_i1029" style="width:0;height:1.5pt" o:hralign="center" o:hrstd="t" o:hr="t" fillcolor="#a0a0a0" stroked="f"/>
         </w:pict>
       </w:r>
     </w:p>
@@ -67,6 +923,7 @@
           <w:b/>
           <w:bCs/>
         </w:rPr>
+        <w:lastRenderedPageBreak/>
         <w:t>Generate embeddings</w:t>
       </w:r>
       <w:r>
@@ -178,7 +1035,7 @@
     <w:p>
       <w:r>
         <w:pict w14:anchorId="083F0428">
-          <v:rect id="_x0000_i1068" style="width:0;height:1.5pt" o:hralign="center" o:hrstd="t" o:hr="t" fillcolor="#a0a0a0" stroked="f"/>
+          <v:rect id="_x0000_i1030" style="width:0;height:1.5pt" o:hralign="center" o:hrstd="t" o:hr="t" fillcolor="#a0a0a0" stroked="f"/>
         </w:pict>
       </w:r>
     </w:p>
@@ -260,7 +1117,7 @@
     <w:p>
       <w:r>
         <w:pict w14:anchorId="748F1525">
-          <v:rect id="_x0000_i1069" style="width:0;height:1.5pt" o:hralign="center" o:hrstd="t" o:hr="t" fillcolor="#a0a0a0" stroked="f"/>
+          <v:rect id="_x0000_i1031" style="width:0;height:1.5pt" o:hralign="center" o:hrstd="t" o:hr="t" fillcolor="#a0a0a0" stroked="f"/>
         </w:pict>
       </w:r>
     </w:p>
@@ -403,16 +1260,7 @@
         </w:numPr>
       </w:pPr>
       <w:r>
-        <w:lastRenderedPageBreak/>
-        <w:t xml:space="preserve">Dry run → catch errors, </w:t>
-      </w:r>
-      <w:proofErr w:type="gramStart"/>
-      <w:r>
-        <w:t>auto-correct</w:t>
-      </w:r>
-      <w:proofErr w:type="gramEnd"/>
-      <w:r>
-        <w:t xml:space="preserve"> via re-prompt.</w:t>
+        <w:t>Dry run → catch errors, auto-correct via re-prompt.</w:t>
       </w:r>
     </w:p>
     <w:p>
@@ -447,7 +1295,7 @@
     <w:p>
       <w:r>
         <w:pict w14:anchorId="302B3500">
-          <v:rect id="_x0000_i1070" style="width:0;height:1.5pt" o:hralign="center" o:hrstd="t" o:hr="t" fillcolor="#a0a0a0" stroked="f"/>
+          <v:rect id="_x0000_i1032" style="width:0;height:1.5pt" o:hralign="center" o:hrstd="t" o:hr="t" fillcolor="#a0a0a0" stroked="f"/>
         </w:pict>
       </w:r>
     </w:p>
@@ -464,6 +1312,7 @@
           <w:b/>
           <w:bCs/>
         </w:rPr>
+        <w:lastRenderedPageBreak/>
         <w:t>🔹</w:t>
       </w:r>
       <w:r>
@@ -510,7 +1359,7 @@
     <w:p>
       <w:r>
         <w:pict w14:anchorId="049D094F">
-          <v:rect id="_x0000_i1071" style="width:0;height:1.5pt" o:hralign="center" o:hrstd="t" o:hr="t" fillcolor="#a0a0a0" stroked="f"/>
+          <v:rect id="_x0000_i1033" style="width:0;height:1.5pt" o:hralign="center" o:hrstd="t" o:hr="t" fillcolor="#a0a0a0" stroked="f"/>
         </w:pict>
       </w:r>
     </w:p>
@@ -662,7 +1511,7 @@
     <w:p>
       <w:r>
         <w:pict w14:anchorId="177ADA0B">
-          <v:rect id="_x0000_i1072" style="width:0;height:1.5pt" o:hralign="center" o:hrstd="t" o:hr="t" fillcolor="#a0a0a0" stroked="f"/>
+          <v:rect id="_x0000_i1034" style="width:0;height:1.5pt" o:hralign="center" o:hrstd="t" o:hr="t" fillcolor="#a0a0a0" stroked="f"/>
         </w:pict>
       </w:r>
     </w:p>
@@ -743,7 +1592,7 @@
     <w:p>
       <w:r>
         <w:pict w14:anchorId="5F0B9044">
-          <v:rect id="_x0000_i1073" style="width:0;height:1.5pt" o:hralign="center" o:hrstd="t" o:hr="t" fillcolor="#a0a0a0" stroked="f"/>
+          <v:rect id="_x0000_i1035" style="width:0;height:1.5pt" o:hralign="center" o:hrstd="t" o:hr="t" fillcolor="#a0a0a0" stroked="f"/>
         </w:pict>
       </w:r>
     </w:p>
@@ -880,6 +1729,123 @@
     </w:lvl>
   </w:abstractNum>
   <w:abstractNum w:abstractNumId="1" w15:restartNumberingAfterBreak="0">
+    <w:nsid w:val="1F05483E"/>
+    <w:multiLevelType w:val="multilevel"/>
+    <w:tmpl w:val="664E507E"/>
+    <w:lvl w:ilvl="0">
+      <w:start w:val="1"/>
+      <w:numFmt w:val="decimal"/>
+      <w:lvlText w:val="%1."/>
+      <w:lvlJc w:val="left"/>
+      <w:pPr>
+        <w:tabs>
+          <w:tab w:val="num" w:pos="720"/>
+        </w:tabs>
+        <w:ind w:left="720" w:hanging="360"/>
+      </w:pPr>
+    </w:lvl>
+    <w:lvl w:ilvl="1">
+      <w:start w:val="1"/>
+      <w:numFmt w:val="bullet"/>
+      <w:lvlText w:val="o"/>
+      <w:lvlJc w:val="left"/>
+      <w:pPr>
+        <w:tabs>
+          <w:tab w:val="num" w:pos="1440"/>
+        </w:tabs>
+        <w:ind w:left="1440" w:hanging="360"/>
+      </w:pPr>
+      <w:rPr>
+        <w:rFonts w:ascii="Courier New" w:hAnsi="Courier New" w:hint="default"/>
+        <w:sz w:val="20"/>
+      </w:rPr>
+    </w:lvl>
+    <w:lvl w:ilvl="2" w:tentative="1">
+      <w:start w:val="1"/>
+      <w:numFmt w:val="decimal"/>
+      <w:lvlText w:val="%3."/>
+      <w:lvlJc w:val="left"/>
+      <w:pPr>
+        <w:tabs>
+          <w:tab w:val="num" w:pos="2160"/>
+        </w:tabs>
+        <w:ind w:left="2160" w:hanging="360"/>
+      </w:pPr>
+    </w:lvl>
+    <w:lvl w:ilvl="3" w:tentative="1">
+      <w:start w:val="1"/>
+      <w:numFmt w:val="decimal"/>
+      <w:lvlText w:val="%4."/>
+      <w:lvlJc w:val="left"/>
+      <w:pPr>
+        <w:tabs>
+          <w:tab w:val="num" w:pos="2880"/>
+        </w:tabs>
+        <w:ind w:left="2880" w:hanging="360"/>
+      </w:pPr>
+    </w:lvl>
+    <w:lvl w:ilvl="4" w:tentative="1">
+      <w:start w:val="1"/>
+      <w:numFmt w:val="decimal"/>
+      <w:lvlText w:val="%5."/>
+      <w:lvlJc w:val="left"/>
+      <w:pPr>
+        <w:tabs>
+          <w:tab w:val="num" w:pos="3600"/>
+        </w:tabs>
+        <w:ind w:left="3600" w:hanging="360"/>
+      </w:pPr>
+    </w:lvl>
+    <w:lvl w:ilvl="5" w:tentative="1">
+      <w:start w:val="1"/>
+      <w:numFmt w:val="decimal"/>
+      <w:lvlText w:val="%6."/>
+      <w:lvlJc w:val="left"/>
+      <w:pPr>
+        <w:tabs>
+          <w:tab w:val="num" w:pos="4320"/>
+        </w:tabs>
+        <w:ind w:left="4320" w:hanging="360"/>
+      </w:pPr>
+    </w:lvl>
+    <w:lvl w:ilvl="6" w:tentative="1">
+      <w:start w:val="1"/>
+      <w:numFmt w:val="decimal"/>
+      <w:lvlText w:val="%7."/>
+      <w:lvlJc w:val="left"/>
+      <w:pPr>
+        <w:tabs>
+          <w:tab w:val="num" w:pos="5040"/>
+        </w:tabs>
+        <w:ind w:left="5040" w:hanging="360"/>
+      </w:pPr>
+    </w:lvl>
+    <w:lvl w:ilvl="7" w:tentative="1">
+      <w:start w:val="1"/>
+      <w:numFmt w:val="decimal"/>
+      <w:lvlText w:val="%8."/>
+      <w:lvlJc w:val="left"/>
+      <w:pPr>
+        <w:tabs>
+          <w:tab w:val="num" w:pos="5760"/>
+        </w:tabs>
+        <w:ind w:left="5760" w:hanging="360"/>
+      </w:pPr>
+    </w:lvl>
+    <w:lvl w:ilvl="8" w:tentative="1">
+      <w:start w:val="1"/>
+      <w:numFmt w:val="decimal"/>
+      <w:lvlText w:val="%9."/>
+      <w:lvlJc w:val="left"/>
+      <w:pPr>
+        <w:tabs>
+          <w:tab w:val="num" w:pos="6480"/>
+        </w:tabs>
+        <w:ind w:left="6480" w:hanging="360"/>
+      </w:pPr>
+    </w:lvl>
+  </w:abstractNum>
+  <w:abstractNum w:abstractNumId="2" w15:restartNumberingAfterBreak="0">
     <w:nsid w:val="212A0F0B"/>
     <w:multiLevelType w:val="multilevel"/>
     <w:tmpl w:val="BA5E5C54"/>
@@ -996,7 +1962,7 @@
       </w:pPr>
     </w:lvl>
   </w:abstractNum>
-  <w:abstractNum w:abstractNumId="2" w15:restartNumberingAfterBreak="0">
+  <w:abstractNum w:abstractNumId="3" w15:restartNumberingAfterBreak="0">
     <w:nsid w:val="22EE2DBC"/>
     <w:multiLevelType w:val="multilevel"/>
     <w:tmpl w:val="92567412"/>
@@ -1145,7 +2111,7 @@
       </w:rPr>
     </w:lvl>
   </w:abstractNum>
-  <w:abstractNum w:abstractNumId="3" w15:restartNumberingAfterBreak="0">
+  <w:abstractNum w:abstractNumId="4" w15:restartNumberingAfterBreak="0">
     <w:nsid w:val="3446240D"/>
     <w:multiLevelType w:val="multilevel"/>
     <w:tmpl w:val="8AE4B6BC"/>
@@ -1294,7 +2260,7 @@
       </w:rPr>
     </w:lvl>
   </w:abstractNum>
-  <w:abstractNum w:abstractNumId="4" w15:restartNumberingAfterBreak="0">
+  <w:abstractNum w:abstractNumId="5" w15:restartNumberingAfterBreak="0">
     <w:nsid w:val="519C1E70"/>
     <w:multiLevelType w:val="multilevel"/>
     <w:tmpl w:val="EE667430"/>
@@ -1407,7 +2373,156 @@
       </w:pPr>
     </w:lvl>
   </w:abstractNum>
-  <w:abstractNum w:abstractNumId="5" w15:restartNumberingAfterBreak="0">
+  <w:abstractNum w:abstractNumId="6" w15:restartNumberingAfterBreak="0">
+    <w:nsid w:val="5A815BBF"/>
+    <w:multiLevelType w:val="multilevel"/>
+    <w:tmpl w:val="E9504612"/>
+    <w:lvl w:ilvl="0">
+      <w:start w:val="1"/>
+      <w:numFmt w:val="bullet"/>
+      <w:lvlText w:val=""/>
+      <w:lvlJc w:val="left"/>
+      <w:pPr>
+        <w:tabs>
+          <w:tab w:val="num" w:pos="720"/>
+        </w:tabs>
+        <w:ind w:left="720" w:hanging="360"/>
+      </w:pPr>
+      <w:rPr>
+        <w:rFonts w:ascii="Symbol" w:hAnsi="Symbol" w:hint="default"/>
+        <w:sz w:val="20"/>
+      </w:rPr>
+    </w:lvl>
+    <w:lvl w:ilvl="1" w:tentative="1">
+      <w:start w:val="1"/>
+      <w:numFmt w:val="bullet"/>
+      <w:lvlText w:val="o"/>
+      <w:lvlJc w:val="left"/>
+      <w:pPr>
+        <w:tabs>
+          <w:tab w:val="num" w:pos="1440"/>
+        </w:tabs>
+        <w:ind w:left="1440" w:hanging="360"/>
+      </w:pPr>
+      <w:rPr>
+        <w:rFonts w:ascii="Courier New" w:hAnsi="Courier New" w:hint="default"/>
+        <w:sz w:val="20"/>
+      </w:rPr>
+    </w:lvl>
+    <w:lvl w:ilvl="2" w:tentative="1">
+      <w:start w:val="1"/>
+      <w:numFmt w:val="bullet"/>
+      <w:lvlText w:val=""/>
+      <w:lvlJc w:val="left"/>
+      <w:pPr>
+        <w:tabs>
+          <w:tab w:val="num" w:pos="2160"/>
+        </w:tabs>
+        <w:ind w:left="2160" w:hanging="360"/>
+      </w:pPr>
+      <w:rPr>
+        <w:rFonts w:ascii="Wingdings" w:hAnsi="Wingdings" w:hint="default"/>
+        <w:sz w:val="20"/>
+      </w:rPr>
+    </w:lvl>
+    <w:lvl w:ilvl="3" w:tentative="1">
+      <w:start w:val="1"/>
+      <w:numFmt w:val="bullet"/>
+      <w:lvlText w:val=""/>
+      <w:lvlJc w:val="left"/>
+      <w:pPr>
+        <w:tabs>
+          <w:tab w:val="num" w:pos="2880"/>
+        </w:tabs>
+        <w:ind w:left="2880" w:hanging="360"/>
+      </w:pPr>
+      <w:rPr>
+        <w:rFonts w:ascii="Wingdings" w:hAnsi="Wingdings" w:hint="default"/>
+        <w:sz w:val="20"/>
+      </w:rPr>
+    </w:lvl>
+    <w:lvl w:ilvl="4" w:tentative="1">
+      <w:start w:val="1"/>
+      <w:numFmt w:val="bullet"/>
+      <w:lvlText w:val=""/>
+      <w:lvlJc w:val="left"/>
+      <w:pPr>
+        <w:tabs>
+          <w:tab w:val="num" w:pos="3600"/>
+        </w:tabs>
+        <w:ind w:left="3600" w:hanging="360"/>
+      </w:pPr>
+      <w:rPr>
+        <w:rFonts w:ascii="Wingdings" w:hAnsi="Wingdings" w:hint="default"/>
+        <w:sz w:val="20"/>
+      </w:rPr>
+    </w:lvl>
+    <w:lvl w:ilvl="5" w:tentative="1">
+      <w:start w:val="1"/>
+      <w:numFmt w:val="bullet"/>
+      <w:lvlText w:val=""/>
+      <w:lvlJc w:val="left"/>
+      <w:pPr>
+        <w:tabs>
+          <w:tab w:val="num" w:pos="4320"/>
+        </w:tabs>
+        <w:ind w:left="4320" w:hanging="360"/>
+      </w:pPr>
+      <w:rPr>
+        <w:rFonts w:ascii="Wingdings" w:hAnsi="Wingdings" w:hint="default"/>
+        <w:sz w:val="20"/>
+      </w:rPr>
+    </w:lvl>
+    <w:lvl w:ilvl="6" w:tentative="1">
+      <w:start w:val="1"/>
+      <w:numFmt w:val="bullet"/>
+      <w:lvlText w:val=""/>
+      <w:lvlJc w:val="left"/>
+      <w:pPr>
+        <w:tabs>
+          <w:tab w:val="num" w:pos="5040"/>
+        </w:tabs>
+        <w:ind w:left="5040" w:hanging="360"/>
+      </w:pPr>
+      <w:rPr>
+        <w:rFonts w:ascii="Wingdings" w:hAnsi="Wingdings" w:hint="default"/>
+        <w:sz w:val="20"/>
+      </w:rPr>
+    </w:lvl>
+    <w:lvl w:ilvl="7" w:tentative="1">
+      <w:start w:val="1"/>
+      <w:numFmt w:val="bullet"/>
+      <w:lvlText w:val=""/>
+      <w:lvlJc w:val="left"/>
+      <w:pPr>
+        <w:tabs>
+          <w:tab w:val="num" w:pos="5760"/>
+        </w:tabs>
+        <w:ind w:left="5760" w:hanging="360"/>
+      </w:pPr>
+      <w:rPr>
+        <w:rFonts w:ascii="Wingdings" w:hAnsi="Wingdings" w:hint="default"/>
+        <w:sz w:val="20"/>
+      </w:rPr>
+    </w:lvl>
+    <w:lvl w:ilvl="8" w:tentative="1">
+      <w:start w:val="1"/>
+      <w:numFmt w:val="bullet"/>
+      <w:lvlText w:val=""/>
+      <w:lvlJc w:val="left"/>
+      <w:pPr>
+        <w:tabs>
+          <w:tab w:val="num" w:pos="6480"/>
+        </w:tabs>
+        <w:ind w:left="6480" w:hanging="360"/>
+      </w:pPr>
+      <w:rPr>
+        <w:rFonts w:ascii="Wingdings" w:hAnsi="Wingdings" w:hint="default"/>
+        <w:sz w:val="20"/>
+      </w:rPr>
+    </w:lvl>
+  </w:abstractNum>
+  <w:abstractNum w:abstractNumId="7" w15:restartNumberingAfterBreak="0">
     <w:nsid w:val="6AA801CB"/>
     <w:multiLevelType w:val="multilevel"/>
     <w:tmpl w:val="09323BC4"/>
@@ -1524,23 +2639,181 @@
       </w:pPr>
     </w:lvl>
   </w:abstractNum>
+  <w:abstractNum w:abstractNumId="8" w15:restartNumberingAfterBreak="0">
+    <w:nsid w:val="7B570559"/>
+    <w:multiLevelType w:val="multilevel"/>
+    <w:tmpl w:val="C8BA0FF4"/>
+    <w:lvl w:ilvl="0">
+      <w:start w:val="1"/>
+      <w:numFmt w:val="bullet"/>
+      <w:lvlText w:val=""/>
+      <w:lvlJc w:val="left"/>
+      <w:pPr>
+        <w:tabs>
+          <w:tab w:val="num" w:pos="720"/>
+        </w:tabs>
+        <w:ind w:left="720" w:hanging="360"/>
+      </w:pPr>
+      <w:rPr>
+        <w:rFonts w:ascii="Symbol" w:hAnsi="Symbol" w:hint="default"/>
+        <w:sz w:val="20"/>
+      </w:rPr>
+    </w:lvl>
+    <w:lvl w:ilvl="1" w:tentative="1">
+      <w:start w:val="1"/>
+      <w:numFmt w:val="bullet"/>
+      <w:lvlText w:val="o"/>
+      <w:lvlJc w:val="left"/>
+      <w:pPr>
+        <w:tabs>
+          <w:tab w:val="num" w:pos="1440"/>
+        </w:tabs>
+        <w:ind w:left="1440" w:hanging="360"/>
+      </w:pPr>
+      <w:rPr>
+        <w:rFonts w:ascii="Courier New" w:hAnsi="Courier New" w:hint="default"/>
+        <w:sz w:val="20"/>
+      </w:rPr>
+    </w:lvl>
+    <w:lvl w:ilvl="2" w:tentative="1">
+      <w:start w:val="1"/>
+      <w:numFmt w:val="bullet"/>
+      <w:lvlText w:val=""/>
+      <w:lvlJc w:val="left"/>
+      <w:pPr>
+        <w:tabs>
+          <w:tab w:val="num" w:pos="2160"/>
+        </w:tabs>
+        <w:ind w:left="2160" w:hanging="360"/>
+      </w:pPr>
+      <w:rPr>
+        <w:rFonts w:ascii="Wingdings" w:hAnsi="Wingdings" w:hint="default"/>
+        <w:sz w:val="20"/>
+      </w:rPr>
+    </w:lvl>
+    <w:lvl w:ilvl="3" w:tentative="1">
+      <w:start w:val="1"/>
+      <w:numFmt w:val="bullet"/>
+      <w:lvlText w:val=""/>
+      <w:lvlJc w:val="left"/>
+      <w:pPr>
+        <w:tabs>
+          <w:tab w:val="num" w:pos="2880"/>
+        </w:tabs>
+        <w:ind w:left="2880" w:hanging="360"/>
+      </w:pPr>
+      <w:rPr>
+        <w:rFonts w:ascii="Wingdings" w:hAnsi="Wingdings" w:hint="default"/>
+        <w:sz w:val="20"/>
+      </w:rPr>
+    </w:lvl>
+    <w:lvl w:ilvl="4" w:tentative="1">
+      <w:start w:val="1"/>
+      <w:numFmt w:val="bullet"/>
+      <w:lvlText w:val=""/>
+      <w:lvlJc w:val="left"/>
+      <w:pPr>
+        <w:tabs>
+          <w:tab w:val="num" w:pos="3600"/>
+        </w:tabs>
+        <w:ind w:left="3600" w:hanging="360"/>
+      </w:pPr>
+      <w:rPr>
+        <w:rFonts w:ascii="Wingdings" w:hAnsi="Wingdings" w:hint="default"/>
+        <w:sz w:val="20"/>
+      </w:rPr>
+    </w:lvl>
+    <w:lvl w:ilvl="5" w:tentative="1">
+      <w:start w:val="1"/>
+      <w:numFmt w:val="bullet"/>
+      <w:lvlText w:val=""/>
+      <w:lvlJc w:val="left"/>
+      <w:pPr>
+        <w:tabs>
+          <w:tab w:val="num" w:pos="4320"/>
+        </w:tabs>
+        <w:ind w:left="4320" w:hanging="360"/>
+      </w:pPr>
+      <w:rPr>
+        <w:rFonts w:ascii="Wingdings" w:hAnsi="Wingdings" w:hint="default"/>
+        <w:sz w:val="20"/>
+      </w:rPr>
+    </w:lvl>
+    <w:lvl w:ilvl="6" w:tentative="1">
+      <w:start w:val="1"/>
+      <w:numFmt w:val="bullet"/>
+      <w:lvlText w:val=""/>
+      <w:lvlJc w:val="left"/>
+      <w:pPr>
+        <w:tabs>
+          <w:tab w:val="num" w:pos="5040"/>
+        </w:tabs>
+        <w:ind w:left="5040" w:hanging="360"/>
+      </w:pPr>
+      <w:rPr>
+        <w:rFonts w:ascii="Wingdings" w:hAnsi="Wingdings" w:hint="default"/>
+        <w:sz w:val="20"/>
+      </w:rPr>
+    </w:lvl>
+    <w:lvl w:ilvl="7" w:tentative="1">
+      <w:start w:val="1"/>
+      <w:numFmt w:val="bullet"/>
+      <w:lvlText w:val=""/>
+      <w:lvlJc w:val="left"/>
+      <w:pPr>
+        <w:tabs>
+          <w:tab w:val="num" w:pos="5760"/>
+        </w:tabs>
+        <w:ind w:left="5760" w:hanging="360"/>
+      </w:pPr>
+      <w:rPr>
+        <w:rFonts w:ascii="Wingdings" w:hAnsi="Wingdings" w:hint="default"/>
+        <w:sz w:val="20"/>
+      </w:rPr>
+    </w:lvl>
+    <w:lvl w:ilvl="8" w:tentative="1">
+      <w:start w:val="1"/>
+      <w:numFmt w:val="bullet"/>
+      <w:lvlText w:val=""/>
+      <w:lvlJc w:val="left"/>
+      <w:pPr>
+        <w:tabs>
+          <w:tab w:val="num" w:pos="6480"/>
+        </w:tabs>
+        <w:ind w:left="6480" w:hanging="360"/>
+      </w:pPr>
+      <w:rPr>
+        <w:rFonts w:ascii="Wingdings" w:hAnsi="Wingdings" w:hint="default"/>
+        <w:sz w:val="20"/>
+      </w:rPr>
+    </w:lvl>
+  </w:abstractNum>
   <w:num w:numId="1" w16cid:durableId="841706511">
-    <w:abstractNumId w:val="1"/>
+    <w:abstractNumId w:val="2"/>
   </w:num>
   <w:num w:numId="2" w16cid:durableId="1490170999">
+    <w:abstractNumId w:val="5"/>
+  </w:num>
+  <w:num w:numId="3" w16cid:durableId="637302686">
+    <w:abstractNumId w:val="7"/>
+  </w:num>
+  <w:num w:numId="4" w16cid:durableId="1902860824">
     <w:abstractNumId w:val="4"/>
   </w:num>
-  <w:num w:numId="3" w16cid:durableId="637302686">
-    <w:abstractNumId w:val="5"/>
-  </w:num>
-  <w:num w:numId="4" w16cid:durableId="1902860824">
+  <w:num w:numId="5" w16cid:durableId="682512986">
     <w:abstractNumId w:val="3"/>
-  </w:num>
-  <w:num w:numId="5" w16cid:durableId="682512986">
-    <w:abstractNumId w:val="2"/>
   </w:num>
   <w:num w:numId="6" w16cid:durableId="598414284">
     <w:abstractNumId w:val="0"/>
+  </w:num>
+  <w:num w:numId="7" w16cid:durableId="635068087">
+    <w:abstractNumId w:val="1"/>
+  </w:num>
+  <w:num w:numId="8" w16cid:durableId="1356274842">
+    <w:abstractNumId w:val="6"/>
+  </w:num>
+  <w:num w:numId="9" w16cid:durableId="1017583842">
+    <w:abstractNumId w:val="8"/>
   </w:num>
 </w:numbering>
 </file>
@@ -2148,6 +3421,7 @@
   <w:style w:type="character" w:default="1" w:styleId="DefaultParagraphFont">
     <w:name w:val="Default Paragraph Font"/>
     <w:uiPriority w:val="1"/>
+    <w:semiHidden/>
     <w:unhideWhenUsed/>
   </w:style>
   <w:style w:type="table" w:default="1" w:styleId="TableNormal">

</xml_diff>